<commit_message>
Updating exercise for IT Systems
</commit_message>
<xml_diff>
--- a/Courses/Software-Sciences/Module-3-Databases-New/01-IT-Systems/IT-Systems-Exercise.docx
+++ b/Courses/Software-Sciences/Module-3-Databases-New/01-IT-Systems/IT-Systems-Exercise.docx
@@ -577,29 +577,28 @@
       <w:r>
         <w:t xml:space="preserve">. </w:t>
       </w:r>
+      <w:r>
+        <w:rPr>
+          <w:b/>
+          <w:bCs/>
+        </w:rPr>
+        <w:t xml:space="preserve">Всеки </w:t>
+      </w:r>
       <w:proofErr w:type="spellStart"/>
       <w:r>
         <w:rPr>
           <w:b/>
           <w:bCs/>
         </w:rPr>
-        <w:t>Всеки</w:t>
+        <w:t>ден</w:t>
       </w:r>
       <w:proofErr w:type="spellEnd"/>
       <w:r>
-        <w:rPr>
-          <w:b/>
-          <w:bCs/>
-        </w:rPr>
         <w:t xml:space="preserve"> </w:t>
       </w:r>
       <w:proofErr w:type="spellStart"/>
       <w:r>
-        <w:rPr>
-          <w:b/>
-          <w:bCs/>
-        </w:rPr>
-        <w:t>ден</w:t>
+        <w:t>огромни</w:t>
       </w:r>
       <w:proofErr w:type="spellEnd"/>
       <w:r>
@@ -607,7 +606,7 @@
       </w:r>
       <w:proofErr w:type="spellStart"/>
       <w:r>
-        <w:t>огромни</w:t>
+        <w:t>обеми</w:t>
       </w:r>
       <w:proofErr w:type="spellEnd"/>
       <w:r>
@@ -615,11 +614,11 @@
       </w:r>
       <w:proofErr w:type="spellStart"/>
       <w:r>
-        <w:t>обеми</w:t>
+        <w:t>от</w:t>
       </w:r>
       <w:proofErr w:type="spellEnd"/>
       <w:r>
-        <w:t xml:space="preserve"> от </w:t>
+        <w:t xml:space="preserve"> </w:t>
       </w:r>
       <w:proofErr w:type="spellStart"/>
       <w:r>
@@ -781,6 +780,7 @@
       <w:r>
         <w:t xml:space="preserve"> на </w:t>
       </w:r>
+      <w:proofErr w:type="spellStart"/>
       <w:r>
         <w:rPr>
           <w:b/>
@@ -788,6 +788,7 @@
         </w:rPr>
         <w:t>данните</w:t>
       </w:r>
+      <w:proofErr w:type="spellEnd"/>
       <w:r>
         <w:t xml:space="preserve"> </w:t>
       </w:r>
@@ -797,10 +798,18 @@
       </w:r>
       <w:proofErr w:type="spellEnd"/>
       <w:r>
-        <w:t xml:space="preserve"> от </w:t>
+        <w:t xml:space="preserve"> </w:t>
       </w:r>
       <w:proofErr w:type="spellStart"/>
       <w:r>
+        <w:t>от</w:t>
+      </w:r>
+      <w:proofErr w:type="spellEnd"/>
+      <w:r>
+        <w:t xml:space="preserve"> </w:t>
+      </w:r>
+      <w:proofErr w:type="spellStart"/>
+      <w:r>
         <w:rPr>
           <w:b/>
           <w:bCs/>
@@ -813,8 +822,17 @@
           <w:b/>
           <w:bCs/>
         </w:rPr>
-        <w:t xml:space="preserve"> значение</w:t>
-      </w:r>
+        <w:t xml:space="preserve"> </w:t>
+      </w:r>
+      <w:proofErr w:type="spellStart"/>
+      <w:r>
+        <w:rPr>
+          <w:b/>
+          <w:bCs/>
+        </w:rPr>
+        <w:t>значение</w:t>
+      </w:r>
+      <w:proofErr w:type="spellEnd"/>
       <w:r>
         <w:t>.</w:t>
       </w:r>
@@ -837,15 +855,7 @@
           <w:bCs/>
           <w:lang w:val="bg-BG"/>
         </w:rPr>
-        <w:t>з</w:t>
-      </w:r>
-      <w:r>
-        <w:rPr>
-          <w:b/>
-          <w:bCs/>
-          <w:lang w:val="bg-BG"/>
-        </w:rPr>
-        <w:t>аплахи</w:t>
+        <w:t>заплахи</w:t>
       </w:r>
       <w:r>
         <w:rPr>
@@ -899,15 +909,7 @@
           <w:bCs/>
           <w:lang w:val="bg-BG"/>
         </w:rPr>
-        <w:t>Х</w:t>
-      </w:r>
-      <w:r>
-        <w:rPr>
-          <w:b/>
-          <w:bCs/>
-          <w:lang w:val="bg-BG"/>
-        </w:rPr>
-        <w:t>акерски атаки</w:t>
+        <w:t>Хакерски атаки</w:t>
       </w:r>
       <w:r>
         <w:rPr>
@@ -1123,7 +1125,6 @@
           <w:lang w:val="bg-BG"/>
         </w:rPr>
       </w:pPr>
-      <w:proofErr w:type="spellStart"/>
       <w:r>
         <w:rPr>
           <w:b/>
@@ -1131,11 +1132,9 @@
         </w:rPr>
         <w:t>Съхранение</w:t>
       </w:r>
-      <w:proofErr w:type="spellEnd"/>
       <w:r>
         <w:t xml:space="preserve"> и </w:t>
       </w:r>
-      <w:proofErr w:type="spellStart"/>
       <w:r>
         <w:rPr>
           <w:b/>
@@ -1143,7 +1142,6 @@
         </w:rPr>
         <w:t>управление</w:t>
       </w:r>
-      <w:proofErr w:type="spellEnd"/>
       <w:r>
         <w:t xml:space="preserve"> на </w:t>
       </w:r>
@@ -1430,6 +1428,444 @@
           <w:lang w:val="bg-BG"/>
         </w:rPr>
         <w:t>.</w:t>
+      </w:r>
+    </w:p>
+    <w:p>
+      <w:pPr>
+        <w:pStyle w:val="Heading2"/>
+      </w:pPr>
+      <w:r>
+        <w:t>Информационни системи и техните употреби</w:t>
+      </w:r>
+    </w:p>
+    <w:p>
+      <w:pPr>
+        <w:rPr>
+          <w:lang w:val="bg-BG"/>
+        </w:rPr>
+      </w:pPr>
+      <w:r>
+        <w:rPr>
+          <w:lang w:val="bg-BG"/>
+        </w:rPr>
+        <w:t xml:space="preserve">Дайте </w:t>
+      </w:r>
+      <w:r>
+        <w:rPr>
+          <w:b/>
+          <w:bCs/>
+          <w:lang w:val="bg-BG"/>
+        </w:rPr>
+        <w:t>примери</w:t>
+      </w:r>
+      <w:r>
+        <w:rPr>
+          <w:lang w:val="bg-BG"/>
+        </w:rPr>
+        <w:t xml:space="preserve"> за </w:t>
+      </w:r>
+      <w:r>
+        <w:rPr>
+          <w:b/>
+          <w:bCs/>
+          <w:lang w:val="bg-BG"/>
+        </w:rPr>
+        <w:t>система</w:t>
+      </w:r>
+      <w:r>
+        <w:rPr>
+          <w:lang w:val="bg-BG"/>
+        </w:rPr>
+        <w:t xml:space="preserve"> и назовете </w:t>
+      </w:r>
+      <w:r>
+        <w:rPr>
+          <w:b/>
+          <w:bCs/>
+          <w:lang w:val="bg-BG"/>
+        </w:rPr>
+        <w:t>употребата</w:t>
+      </w:r>
+      <w:r>
+        <w:rPr>
+          <w:lang w:val="bg-BG"/>
+        </w:rPr>
+        <w:t xml:space="preserve"> </w:t>
+      </w:r>
+      <w:r>
+        <w:rPr>
+          <w:lang w:val="bg-BG"/>
+        </w:rPr>
+        <w:t>ѝ</w:t>
+      </w:r>
+      <w:r>
+        <w:rPr>
+          <w:lang w:val="bg-BG"/>
+        </w:rPr>
+        <w:t xml:space="preserve">, </w:t>
+      </w:r>
+      <w:r>
+        <w:rPr>
+          <w:b/>
+          <w:bCs/>
+          <w:lang w:val="bg-BG"/>
+        </w:rPr>
+        <w:t>подходяща</w:t>
+      </w:r>
+      <w:r>
+        <w:rPr>
+          <w:lang w:val="bg-BG"/>
+        </w:rPr>
+        <w:t xml:space="preserve"> за всеки от по-долу изписаните </w:t>
+      </w:r>
+      <w:r>
+        <w:rPr>
+          <w:b/>
+          <w:bCs/>
+          <w:lang w:val="bg-BG"/>
+        </w:rPr>
+        <w:t>проблеми</w:t>
+      </w:r>
+      <w:r>
+        <w:rPr>
+          <w:lang w:val="bg-BG"/>
+        </w:rPr>
+        <w:t>:</w:t>
+      </w:r>
+    </w:p>
+    <w:p>
+      <w:pPr>
+        <w:pStyle w:val="ListParagraph"/>
+        <w:numPr>
+          <w:ilvl w:val="0"/>
+          <w:numId w:val="50"/>
+        </w:numPr>
+        <w:rPr>
+          <w:lang w:val="bg-BG"/>
+        </w:rPr>
+      </w:pPr>
+      <w:r>
+        <w:rPr>
+          <w:lang w:val="bg-BG"/>
+        </w:rPr>
+        <w:t xml:space="preserve">Управление на </w:t>
+      </w:r>
+      <w:r>
+        <w:rPr>
+          <w:b/>
+          <w:bCs/>
+          <w:lang w:val="bg-BG"/>
+        </w:rPr>
+        <w:t>проекти</w:t>
+      </w:r>
+    </w:p>
+    <w:p>
+      <w:pPr>
+        <w:pStyle w:val="ListParagraph"/>
+        <w:numPr>
+          <w:ilvl w:val="0"/>
+          <w:numId w:val="50"/>
+        </w:numPr>
+        <w:rPr>
+          <w:lang w:val="bg-BG"/>
+        </w:rPr>
+      </w:pPr>
+      <w:r>
+        <w:rPr>
+          <w:lang w:val="bg-BG"/>
+        </w:rPr>
+        <w:t xml:space="preserve">Управление на </w:t>
+      </w:r>
+      <w:r>
+        <w:rPr>
+          <w:b/>
+          <w:bCs/>
+          <w:lang w:val="bg-BG"/>
+        </w:rPr>
+        <w:t>клиентски отношения</w:t>
+      </w:r>
+    </w:p>
+    <w:p>
+      <w:pPr>
+        <w:pStyle w:val="ListParagraph"/>
+        <w:numPr>
+          <w:ilvl w:val="0"/>
+          <w:numId w:val="50"/>
+        </w:numPr>
+        <w:rPr>
+          <w:lang w:val="bg-BG"/>
+        </w:rPr>
+      </w:pPr>
+      <w:r>
+        <w:rPr>
+          <w:lang w:val="bg-BG"/>
+        </w:rPr>
+        <w:t xml:space="preserve">Управление на </w:t>
+      </w:r>
+      <w:r>
+        <w:rPr>
+          <w:b/>
+          <w:bCs/>
+          <w:lang w:val="bg-BG"/>
+        </w:rPr>
+        <w:t>ресурси</w:t>
+      </w:r>
+      <w:r>
+        <w:rPr>
+          <w:lang w:val="bg-BG"/>
+        </w:rPr>
+        <w:t xml:space="preserve"> на </w:t>
+      </w:r>
+      <w:r>
+        <w:rPr>
+          <w:b/>
+          <w:bCs/>
+          <w:lang w:val="bg-BG"/>
+        </w:rPr>
+        <w:t>предприятието</w:t>
+      </w:r>
+    </w:p>
+    <w:p>
+      <w:pPr>
+        <w:pStyle w:val="ListParagraph"/>
+        <w:numPr>
+          <w:ilvl w:val="0"/>
+          <w:numId w:val="50"/>
+        </w:numPr>
+        <w:rPr>
+          <w:lang w:val="bg-BG"/>
+        </w:rPr>
+      </w:pPr>
+      <w:r>
+        <w:rPr>
+          <w:lang w:val="bg-BG"/>
+        </w:rPr>
+        <w:t xml:space="preserve">Управление на </w:t>
+      </w:r>
+      <w:r>
+        <w:rPr>
+          <w:b/>
+          <w:bCs/>
+          <w:lang w:val="bg-BG"/>
+        </w:rPr>
+        <w:t>учебни</w:t>
+      </w:r>
+      <w:r>
+        <w:rPr>
+          <w:lang w:val="bg-BG"/>
+        </w:rPr>
+        <w:t xml:space="preserve"> </w:t>
+      </w:r>
+      <w:r>
+        <w:rPr>
+          <w:b/>
+          <w:bCs/>
+          <w:lang w:val="bg-BG"/>
+        </w:rPr>
+        <w:t>материали</w:t>
+      </w:r>
+    </w:p>
+    <w:p>
+      <w:pPr>
+        <w:pStyle w:val="ListParagraph"/>
+        <w:numPr>
+          <w:ilvl w:val="0"/>
+          <w:numId w:val="50"/>
+        </w:numPr>
+        <w:rPr>
+          <w:lang w:val="bg-BG"/>
+        </w:rPr>
+      </w:pPr>
+      <w:r>
+        <w:rPr>
+          <w:lang w:val="bg-BG"/>
+        </w:rPr>
+        <w:t xml:space="preserve">Управление на </w:t>
+      </w:r>
+      <w:r>
+        <w:rPr>
+          <w:b/>
+          <w:bCs/>
+          <w:lang w:val="bg-BG"/>
+        </w:rPr>
+        <w:t>производствени</w:t>
+      </w:r>
+      <w:r>
+        <w:rPr>
+          <w:lang w:val="bg-BG"/>
+        </w:rPr>
+        <w:t xml:space="preserve"> </w:t>
+      </w:r>
+      <w:r>
+        <w:rPr>
+          <w:b/>
+          <w:bCs/>
+          <w:lang w:val="bg-BG"/>
+        </w:rPr>
+        <w:t>процеси</w:t>
+      </w:r>
+    </w:p>
+    <w:p>
+      <w:pPr>
+        <w:pStyle w:val="ListParagraph"/>
+        <w:numPr>
+          <w:ilvl w:val="0"/>
+          <w:numId w:val="50"/>
+        </w:numPr>
+        <w:rPr>
+          <w:lang w:val="bg-BG"/>
+        </w:rPr>
+      </w:pPr>
+      <w:r>
+        <w:rPr>
+          <w:lang w:val="bg-BG"/>
+        </w:rPr>
+        <w:lastRenderedPageBreak/>
+        <w:t xml:space="preserve">Управление на </w:t>
+      </w:r>
+      <w:r>
+        <w:rPr>
+          <w:b/>
+          <w:bCs/>
+          <w:lang w:val="bg-BG"/>
+        </w:rPr>
+        <w:t>човешки</w:t>
+      </w:r>
+      <w:r>
+        <w:rPr>
+          <w:b/>
+          <w:bCs/>
+          <w:lang w:val="bg-BG"/>
+        </w:rPr>
+        <w:t xml:space="preserve"> ресурси</w:t>
+      </w:r>
+    </w:p>
+    <w:p>
+      <w:pPr>
+        <w:pStyle w:val="ListParagraph"/>
+        <w:numPr>
+          <w:ilvl w:val="0"/>
+          <w:numId w:val="50"/>
+        </w:numPr>
+        <w:rPr>
+          <w:lang w:val="bg-BG"/>
+        </w:rPr>
+      </w:pPr>
+      <w:r>
+        <w:rPr>
+          <w:lang w:val="bg-BG"/>
+        </w:rPr>
+        <w:t xml:space="preserve">Управление на </w:t>
+      </w:r>
+      <w:r>
+        <w:rPr>
+          <w:b/>
+          <w:bCs/>
+          <w:lang w:val="bg-BG"/>
+        </w:rPr>
+        <w:t>отношенията</w:t>
+      </w:r>
+      <w:r>
+        <w:rPr>
+          <w:lang w:val="bg-BG"/>
+        </w:rPr>
+        <w:t xml:space="preserve"> с </w:t>
+      </w:r>
+      <w:r>
+        <w:rPr>
+          <w:b/>
+          <w:bCs/>
+          <w:lang w:val="bg-BG"/>
+        </w:rPr>
+        <w:t>обществеността</w:t>
+      </w:r>
+    </w:p>
+    <w:p>
+      <w:pPr>
+        <w:pStyle w:val="ListParagraph"/>
+        <w:numPr>
+          <w:ilvl w:val="0"/>
+          <w:numId w:val="50"/>
+        </w:numPr>
+        <w:rPr>
+          <w:lang w:val="bg-BG"/>
+        </w:rPr>
+      </w:pPr>
+      <w:r>
+        <w:rPr>
+          <w:lang w:val="bg-BG"/>
+        </w:rPr>
+        <w:t xml:space="preserve">Обработка на </w:t>
+      </w:r>
+      <w:r>
+        <w:rPr>
+          <w:b/>
+          <w:bCs/>
+          <w:lang w:val="bg-BG"/>
+        </w:rPr>
+        <w:t>финансови</w:t>
+      </w:r>
+      <w:r>
+        <w:rPr>
+          <w:lang w:val="bg-BG"/>
+        </w:rPr>
+        <w:t xml:space="preserve"> </w:t>
+      </w:r>
+      <w:r>
+        <w:rPr>
+          <w:b/>
+          <w:bCs/>
+          <w:lang w:val="bg-BG"/>
+        </w:rPr>
+        <w:t>транзакции</w:t>
+      </w:r>
+    </w:p>
+    <w:p>
+      <w:pPr>
+        <w:pStyle w:val="ListParagraph"/>
+        <w:numPr>
+          <w:ilvl w:val="0"/>
+          <w:numId w:val="50"/>
+        </w:numPr>
+        <w:rPr>
+          <w:lang w:val="bg-BG"/>
+        </w:rPr>
+      </w:pPr>
+      <w:r>
+        <w:rPr>
+          <w:b/>
+          <w:bCs/>
+          <w:lang w:val="bg-BG"/>
+        </w:rPr>
+        <w:t>Анализ</w:t>
+      </w:r>
+      <w:r>
+        <w:rPr>
+          <w:lang w:val="bg-BG"/>
+        </w:rPr>
+        <w:t xml:space="preserve"> и </w:t>
+      </w:r>
+      <w:r>
+        <w:rPr>
+          <w:b/>
+          <w:bCs/>
+          <w:lang w:val="bg-BG"/>
+        </w:rPr>
+        <w:t>визуализация</w:t>
+      </w:r>
+      <w:r>
+        <w:rPr>
+          <w:lang w:val="bg-BG"/>
+        </w:rPr>
+        <w:t xml:space="preserve"> на </w:t>
+      </w:r>
+      <w:r>
+        <w:rPr>
+          <w:b/>
+          <w:bCs/>
+          <w:lang w:val="bg-BG"/>
+        </w:rPr>
+        <w:t>данни</w:t>
       </w:r>
     </w:p>
     <w:sectPr>
@@ -5437,7 +5873,7 @@
   <w:abstractNum w:abstractNumId="27" w15:restartNumberingAfterBreak="0">
     <w:nsid w:val="458118BD"/>
     <w:multiLevelType w:val="hybridMultilevel"/>
-    <w:tmpl w:val="97980C66"/>
+    <w:tmpl w:val="A0C4058A"/>
     <w:lvl w:ilvl="0" w:tplc="04090001">
       <w:start w:val="1"/>
       <w:numFmt w:val="bullet"/>

</xml_diff>

<commit_message>
Fix on exercise document for IT Systems
</commit_message>
<xml_diff>
--- a/Courses/Software-Sciences/Module-3-Databases-New/01-IT-Systems/IT-Systems-Exercise.docx
+++ b/Courses/Software-Sciences/Module-3-Databases-New/01-IT-Systems/IT-Systems-Exercise.docx
@@ -168,7 +168,35 @@
         <w:rPr>
           <w:lang w:val="bg-BG"/>
         </w:rPr>
-        <w:t>Направете сравнителен анализ:</w:t>
+        <w:t xml:space="preserve">Направете </w:t>
+      </w:r>
+      <w:r>
+        <w:rPr>
+          <w:b/>
+          <w:bCs/>
+          <w:lang w:val="bg-BG"/>
+        </w:rPr>
+        <w:t>сравнителен</w:t>
+      </w:r>
+      <w:r>
+        <w:rPr>
+          <w:lang w:val="bg-BG"/>
+        </w:rPr>
+        <w:t xml:space="preserve"> </w:t>
+      </w:r>
+      <w:r>
+        <w:rPr>
+          <w:b/>
+          <w:bCs/>
+          <w:lang w:val="bg-BG"/>
+        </w:rPr>
+        <w:t>анализ</w:t>
+      </w:r>
+      <w:r>
+        <w:rPr>
+          <w:lang w:val="bg-BG"/>
+        </w:rPr>
+        <w:t>:</w:t>
       </w:r>
     </w:p>
     <w:p>
@@ -369,7 +397,15 @@
         <w:rPr>
           <w:lang w:val="bg-BG"/>
         </w:rPr>
-        <w:t>римери от бизнес практиката</w:t>
+        <w:t xml:space="preserve">римери от </w:t>
+      </w:r>
+      <w:r>
+        <w:rPr>
+          <w:b/>
+          <w:bCs/>
+          <w:lang w:val="bg-BG"/>
+        </w:rPr>
+        <w:t>бизнес практиката</w:t>
       </w:r>
       <w:r>
         <w:rPr>
@@ -461,7 +497,13 @@
         <w:rPr>
           <w:lang w:val="bg-BG"/>
         </w:rPr>
-        <w:t xml:space="preserve">Анализ на техните </w:t>
+        <w:t>Анализ</w:t>
+      </w:r>
+      <w:r>
+        <w:rPr>
+          <w:lang w:val="bg-BG"/>
+        </w:rPr>
+        <w:t xml:space="preserve"> на техните </w:t>
       </w:r>
       <w:r>
         <w:rPr>
@@ -496,7 +538,19 @@
         <w:rPr>
           <w:lang w:val="bg-BG"/>
         </w:rPr>
-        <w:t xml:space="preserve">Отговор на въпроса "Коя система е </w:t>
+        <w:t>Отговор</w:t>
+      </w:r>
+      <w:r>
+        <w:rPr>
+          <w:lang w:val="bg-BG"/>
+        </w:rPr>
+        <w:t>ете</w:t>
+      </w:r>
+      <w:r>
+        <w:rPr>
+          <w:lang w:val="bg-BG"/>
+        </w:rPr>
+        <w:t xml:space="preserve"> на въпроса "Коя система е </w:t>
       </w:r>
       <w:r>
         <w:rPr>
@@ -510,7 +564,13 @@
         <w:rPr>
           <w:lang w:val="bg-BG"/>
         </w:rPr>
-        <w:t xml:space="preserve"> за какви </w:t>
+        <w:t xml:space="preserve"> </w:t>
+      </w:r>
+      <w:r>
+        <w:rPr>
+          <w:lang w:val="bg-BG"/>
+        </w:rPr>
+        <w:t xml:space="preserve">за какви </w:t>
       </w:r>
       <w:r>
         <w:rPr>
@@ -577,19 +637,28 @@
       <w:r>
         <w:t xml:space="preserve">. </w:t>
       </w:r>
-      <w:r>
-        <w:rPr>
-          <w:b/>
-          <w:bCs/>
-        </w:rPr>
-        <w:t xml:space="preserve">Всеки </w:t>
-      </w:r>
       <w:proofErr w:type="spellStart"/>
       <w:r>
         <w:rPr>
           <w:b/>
           <w:bCs/>
         </w:rPr>
+        <w:t>Всеки</w:t>
+      </w:r>
+      <w:proofErr w:type="spellEnd"/>
+      <w:r>
+        <w:rPr>
+          <w:b/>
+          <w:bCs/>
+        </w:rPr>
+        <w:t xml:space="preserve"> </w:t>
+      </w:r>
+      <w:proofErr w:type="spellStart"/>
+      <w:r>
+        <w:rPr>
+          <w:b/>
+          <w:bCs/>
+        </w:rPr>
         <w:t>ден</w:t>
       </w:r>
       <w:proofErr w:type="spellEnd"/>
@@ -766,10 +835,18 @@
       </w:r>
       <w:proofErr w:type="spellEnd"/>
       <w:r>
-        <w:t xml:space="preserve"> на </w:t>
+        <w:t xml:space="preserve"> </w:t>
       </w:r>
       <w:proofErr w:type="spellStart"/>
       <w:r>
+        <w:t>на</w:t>
+      </w:r>
+      <w:proofErr w:type="spellEnd"/>
+      <w:r>
+        <w:t xml:space="preserve"> </w:t>
+      </w:r>
+      <w:proofErr w:type="spellStart"/>
+      <w:r>
         <w:rPr>
           <w:b/>
           <w:bCs/>
@@ -778,7 +855,15 @@
       </w:r>
       <w:proofErr w:type="spellEnd"/>
       <w:r>
-        <w:t xml:space="preserve"> на </w:t>
+        <w:t xml:space="preserve"> </w:t>
+      </w:r>
+      <w:proofErr w:type="spellStart"/>
+      <w:r>
+        <w:t>на</w:t>
+      </w:r>
+      <w:proofErr w:type="spellEnd"/>
+      <w:r>
+        <w:t xml:space="preserve"> </w:t>
       </w:r>
       <w:proofErr w:type="spellStart"/>
       <w:r>
@@ -1084,7 +1169,15 @@
       </w:r>
       <w:proofErr w:type="spellEnd"/>
       <w:r>
-        <w:t xml:space="preserve"> на </w:t>
+        <w:t xml:space="preserve"> </w:t>
+      </w:r>
+      <w:proofErr w:type="spellStart"/>
+      <w:r>
+        <w:t>на</w:t>
+      </w:r>
+      <w:proofErr w:type="spellEnd"/>
+      <w:r>
+        <w:t xml:space="preserve"> </w:t>
       </w:r>
       <w:proofErr w:type="spellStart"/>
       <w:r>
@@ -1729,15 +1822,7 @@
           <w:bCs/>
           <w:lang w:val="bg-BG"/>
         </w:rPr>
-        <w:t>човешки</w:t>
-      </w:r>
-      <w:r>
-        <w:rPr>
-          <w:b/>
-          <w:bCs/>
-          <w:lang w:val="bg-BG"/>
-        </w:rPr>
-        <w:t xml:space="preserve"> ресурси</w:t>
+        <w:t>човешки ресурси</w:t>
       </w:r>
     </w:p>
     <w:p>

</xml_diff>